<commit_message>
suite et fin chap 15 + debut chap 16
</commit_message>
<xml_diff>
--- a/Chapitres terminés/Chapitre 1 - Aldarys.docx
+++ b/Chapitres terminés/Chapitre 1 - Aldarys.docx
@@ -4,7 +4,7 @@
   <w:body>
     <w:p>
       <w:pPr>
-        <w:pStyle w:val="Sansinterligne"/>
+        <w:pStyle w:val="NoSpacing"/>
         <w:jc w:val="center"/>
         <w:rPr>
           <w:rFonts w:ascii="Times New Roman" w:hAnsi="Times New Roman" w:cs="Times New Roman"/>
@@ -34,7 +34,7 @@
     </w:p>
     <w:p>
       <w:pPr>
-        <w:pStyle w:val="Sansinterligne"/>
+        <w:pStyle w:val="NoSpacing"/>
         <w:jc w:val="center"/>
         <w:rPr>
           <w:rFonts w:ascii="Times New Roman" w:hAnsi="Times New Roman" w:cs="Times New Roman"/>
@@ -46,7 +46,7 @@
     </w:p>
     <w:p>
       <w:pPr>
-        <w:pStyle w:val="Sansinterligne"/>
+        <w:pStyle w:val="NoSpacing"/>
         <w:ind w:firstLine="709"/>
         <w:jc w:val="both"/>
         <w:rPr>
@@ -90,7 +90,7 @@
     </w:p>
     <w:p>
       <w:pPr>
-        <w:pStyle w:val="Sansinterligne"/>
+        <w:pStyle w:val="NoSpacing"/>
         <w:ind w:firstLine="709"/>
         <w:jc w:val="both"/>
         <w:rPr>
@@ -170,6 +170,194 @@
           <w:szCs w:val="24"/>
         </w:rPr>
         <w:t>n</w:t>
+      </w:r>
+      <w:r>
+        <w:rPr>
+          <w:rFonts w:ascii="Times New Roman" w:hAnsi="Times New Roman" w:cs="Times New Roman"/>
+          <w:sz w:val="24"/>
+          <w:szCs w:val="24"/>
+        </w:rPr>
+        <w:t xml:space="preserve">eur Armys Malkar, de Yandara, </w:t>
+      </w:r>
+      <w:r>
+        <w:rPr>
+          <w:rFonts w:ascii="Times New Roman" w:hAnsi="Times New Roman" w:cs="Times New Roman"/>
+          <w:sz w:val="24"/>
+          <w:szCs w:val="24"/>
+        </w:rPr>
+        <w:t xml:space="preserve">une ville côtière au nord-ouest de Windalya, </w:t>
+      </w:r>
+      <w:r>
+        <w:rPr>
+          <w:rFonts w:ascii="Times New Roman" w:hAnsi="Times New Roman" w:cs="Times New Roman"/>
+          <w:sz w:val="24"/>
+          <w:szCs w:val="24"/>
+        </w:rPr>
+        <w:t>avait envoyé un cavalier prévenir Aldarys, son suzerain, dès que ses bateaux avaient signalé l’approche de navires de guerre.</w:t>
+      </w:r>
+      <w:r>
+        <w:rPr>
+          <w:rFonts w:ascii="Times New Roman" w:hAnsi="Times New Roman" w:cs="Times New Roman"/>
+          <w:sz w:val="24"/>
+          <w:szCs w:val="24"/>
+        </w:rPr>
+        <w:t xml:space="preserve"> Petits et rapides, les bateaux d’Armys avaient de l’avance sur les assaillants. Peut-être deux jours.</w:t>
+      </w:r>
+    </w:p>
+    <w:p>
+      <w:pPr>
+        <w:pStyle w:val="NoSpacing"/>
+        <w:ind w:firstLine="709"/>
+        <w:jc w:val="both"/>
+        <w:rPr>
+          <w:rFonts w:ascii="Times New Roman" w:hAnsi="Times New Roman" w:cs="Times New Roman"/>
+          <w:sz w:val="24"/>
+          <w:szCs w:val="24"/>
+        </w:rPr>
+      </w:pPr>
+      <w:r>
+        <w:rPr>
+          <w:rFonts w:ascii="Times New Roman" w:hAnsi="Times New Roman" w:cs="Times New Roman"/>
+          <w:sz w:val="24"/>
+          <w:szCs w:val="24"/>
+        </w:rPr>
+        <w:t>Armys n’avait pas attendu les ordres d’Aldarys pour rassembler ses hommes. En même temps que son messager avait chevauché à bride abattue vers Windalya, d’autres avaient galopé aussi vite pour battre le rassemblement à Blanc-port, Myaric et Everys.</w:t>
+      </w:r>
+      <w:r>
+        <w:rPr>
+          <w:rFonts w:ascii="Times New Roman" w:hAnsi="Times New Roman" w:cs="Times New Roman"/>
+          <w:sz w:val="24"/>
+          <w:szCs w:val="24"/>
+        </w:rPr>
+        <w:t xml:space="preserve"> Tout le monde savait que Lord Armys Malkar était le plus fidèle allié d’Aldarys Getheros, et que les ordres qu’</w:t>
+      </w:r>
+      <w:r>
+        <w:rPr>
+          <w:rFonts w:ascii="Times New Roman" w:hAnsi="Times New Roman" w:cs="Times New Roman"/>
+          <w:sz w:val="24"/>
+          <w:szCs w:val="24"/>
+        </w:rPr>
+        <w:t>il donnait avaient force de loi, même s’ils ne provenaient pas directement du seigneur de Windalya.</w:t>
+      </w:r>
+      <w:r>
+        <w:rPr>
+          <w:rFonts w:ascii="Times New Roman" w:hAnsi="Times New Roman" w:cs="Times New Roman"/>
+          <w:sz w:val="24"/>
+          <w:szCs w:val="24"/>
+        </w:rPr>
+        <w:t xml:space="preserve"> Et Aldarys se félicitait que son banneret ait pris l’initiative de rassembler les troupes. Ainsi, ils seraient presque prêts à recevoir cet assaillant venu de la mer.</w:t>
+      </w:r>
+      <w:r>
+        <w:rPr>
+          <w:rFonts w:ascii="Times New Roman" w:hAnsi="Times New Roman" w:cs="Times New Roman"/>
+          <w:sz w:val="24"/>
+          <w:szCs w:val="24"/>
+        </w:rPr>
+        <w:t xml:space="preserve"> Presque, car on ne l’était jamais vraiment</w:t>
+      </w:r>
+      <w:r>
+        <w:rPr>
+          <w:rFonts w:ascii="Times New Roman" w:hAnsi="Times New Roman" w:cs="Times New Roman"/>
+          <w:sz w:val="24"/>
+          <w:szCs w:val="24"/>
+        </w:rPr>
+        <w:t>…</w:t>
+      </w:r>
+    </w:p>
+    <w:p>
+      <w:pPr>
+        <w:pStyle w:val="NoSpacing"/>
+        <w:ind w:firstLine="709"/>
+        <w:jc w:val="both"/>
+        <w:rPr>
+          <w:rFonts w:ascii="Times New Roman" w:hAnsi="Times New Roman" w:cs="Times New Roman"/>
+          <w:sz w:val="24"/>
+          <w:szCs w:val="24"/>
+        </w:rPr>
+      </w:pPr>
+      <w:r>
+        <w:rPr>
+          <w:rFonts w:ascii="Times New Roman" w:hAnsi="Times New Roman" w:cs="Times New Roman"/>
+          <w:sz w:val="24"/>
+          <w:szCs w:val="24"/>
+        </w:rPr>
+        <w:t>D’après les hommes d’Armys, les ennemis venaient d’Andar, un royaume situé de l’autre côté de la Grande Mer. Pourquoi attaquaient-ils maintenant, alors que leur dernière venue à Ostalya remontait à plusieurs centaines d’années</w:t>
+      </w:r>
+      <w:r>
+        <w:rPr>
+          <w:rFonts w:ascii="Times New Roman" w:hAnsi="Times New Roman" w:cs="Times New Roman"/>
+          <w:sz w:val="24"/>
+          <w:szCs w:val="24"/>
+        </w:rPr>
+        <w:t>, avant même que la mais</w:t>
+      </w:r>
+      <w:r>
+        <w:rPr>
+          <w:rFonts w:ascii="Times New Roman" w:hAnsi="Times New Roman" w:cs="Times New Roman"/>
+          <w:sz w:val="24"/>
+          <w:szCs w:val="24"/>
+        </w:rPr>
+        <w:t>on Tymeros</w:t>
+      </w:r>
+      <w:r>
+        <w:rPr>
+          <w:rFonts w:ascii="Times New Roman" w:hAnsi="Times New Roman" w:cs="Times New Roman"/>
+          <w:sz w:val="24"/>
+          <w:szCs w:val="24"/>
+        </w:rPr>
+        <w:t xml:space="preserve"> soit au pouvoir ?</w:t>
+      </w:r>
+      <w:r>
+        <w:rPr>
+          <w:rFonts w:ascii="Times New Roman" w:hAnsi="Times New Roman" w:cs="Times New Roman"/>
+          <w:sz w:val="24"/>
+          <w:szCs w:val="24"/>
+        </w:rPr>
+        <w:t xml:space="preserve"> Quoi qu’il </w:t>
+      </w:r>
+      <w:r>
+        <w:rPr>
+          <w:rFonts w:ascii="Times New Roman" w:hAnsi="Times New Roman" w:cs="Times New Roman"/>
+          <w:sz w:val="24"/>
+          <w:szCs w:val="24"/>
+        </w:rPr>
+        <w:t>en soit, il était du devoir de l</w:t>
+      </w:r>
+      <w:r>
+        <w:rPr>
+          <w:rFonts w:ascii="Times New Roman" w:hAnsi="Times New Roman" w:cs="Times New Roman"/>
+          <w:sz w:val="24"/>
+          <w:szCs w:val="24"/>
+        </w:rPr>
+        <w:t>ord Aldarys Getheros, Défenseur du Nord, de protéger le royaume de cette invasion andarie.</w:t>
+      </w:r>
+    </w:p>
+    <w:p>
+      <w:pPr>
+        <w:pStyle w:val="NoSpacing"/>
+        <w:ind w:firstLine="709"/>
+        <w:jc w:val="both"/>
+        <w:rPr>
+          <w:rFonts w:ascii="Times New Roman" w:hAnsi="Times New Roman" w:cs="Times New Roman"/>
+          <w:sz w:val="24"/>
+          <w:szCs w:val="24"/>
+        </w:rPr>
+      </w:pPr>
+      <w:r>
+        <w:rPr>
+          <w:rFonts w:ascii="Times New Roman" w:hAnsi="Times New Roman" w:cs="Times New Roman"/>
+          <w:sz w:val="24"/>
+          <w:szCs w:val="24"/>
+        </w:rPr>
+        <w:t xml:space="preserve">Dans son château, </w:t>
+      </w:r>
+      <w:r>
+        <w:rPr>
+          <w:rFonts w:ascii="Times New Roman" w:hAnsi="Times New Roman" w:cs="Times New Roman"/>
+          <w:sz w:val="24"/>
+          <w:szCs w:val="24"/>
+        </w:rPr>
+        <w:t>Aldarys</w:t>
       </w:r>
       <w:bookmarkStart w:id="0" w:name="_GoBack"/>
       <w:bookmarkEnd w:id="0"/>
@@ -179,179 +367,7 @@
           <w:sz w:val="24"/>
           <w:szCs w:val="24"/>
         </w:rPr>
-        <w:t xml:space="preserve">eur Armys Malkar, de Yandara, </w:t>
-      </w:r>
-      <w:r>
-        <w:rPr>
-          <w:rFonts w:ascii="Times New Roman" w:hAnsi="Times New Roman" w:cs="Times New Roman"/>
-          <w:sz w:val="24"/>
-          <w:szCs w:val="24"/>
-        </w:rPr>
-        <w:t xml:space="preserve">une ville côtière au nord-ouest de Windalya, </w:t>
-      </w:r>
-      <w:r>
-        <w:rPr>
-          <w:rFonts w:ascii="Times New Roman" w:hAnsi="Times New Roman" w:cs="Times New Roman"/>
-          <w:sz w:val="24"/>
-          <w:szCs w:val="24"/>
-        </w:rPr>
-        <w:t>avait envoyé un cavalier prévenir Aldarys, son suzerain, dès que ses bateaux avaient signalé l’approche de navires de guerre.</w:t>
-      </w:r>
-      <w:r>
-        <w:rPr>
-          <w:rFonts w:ascii="Times New Roman" w:hAnsi="Times New Roman" w:cs="Times New Roman"/>
-          <w:sz w:val="24"/>
-          <w:szCs w:val="24"/>
-        </w:rPr>
-        <w:t xml:space="preserve"> Petits et rapides, les bateaux d’Armys avaient de l’avance sur les assaillants. Peut-être deux jours.</w:t>
-      </w:r>
-    </w:p>
-    <w:p>
-      <w:pPr>
-        <w:pStyle w:val="Sansinterligne"/>
-        <w:ind w:firstLine="709"/>
-        <w:jc w:val="both"/>
-        <w:rPr>
-          <w:rFonts w:ascii="Times New Roman" w:hAnsi="Times New Roman" w:cs="Times New Roman"/>
-          <w:sz w:val="24"/>
-          <w:szCs w:val="24"/>
-        </w:rPr>
-      </w:pPr>
-      <w:r>
-        <w:rPr>
-          <w:rFonts w:ascii="Times New Roman" w:hAnsi="Times New Roman" w:cs="Times New Roman"/>
-          <w:sz w:val="24"/>
-          <w:szCs w:val="24"/>
-        </w:rPr>
-        <w:t>Armys n’avait pas attendu les ordres d’Aldarys pour rassembler ses hommes. En même temps que son messager avait chevauché à bride abattue vers Windalya, d’autres avaient galopé aussi vite pour battre le rassemblement à Blanc-port, Myaric et Everys.</w:t>
-      </w:r>
-      <w:r>
-        <w:rPr>
-          <w:rFonts w:ascii="Times New Roman" w:hAnsi="Times New Roman" w:cs="Times New Roman"/>
-          <w:sz w:val="24"/>
-          <w:szCs w:val="24"/>
-        </w:rPr>
-        <w:t xml:space="preserve"> Tout le monde savait que Lord Armys Malkar était le plus fidèle allié d’Aldarys Getheros, et que les ordres qu’</w:t>
-      </w:r>
-      <w:r>
-        <w:rPr>
-          <w:rFonts w:ascii="Times New Roman" w:hAnsi="Times New Roman" w:cs="Times New Roman"/>
-          <w:sz w:val="24"/>
-          <w:szCs w:val="24"/>
-        </w:rPr>
-        <w:t>il donnait avaient force de loi, même s’ils ne provenaient pas directement du seigneur de Windalya.</w:t>
-      </w:r>
-      <w:r>
-        <w:rPr>
-          <w:rFonts w:ascii="Times New Roman" w:hAnsi="Times New Roman" w:cs="Times New Roman"/>
-          <w:sz w:val="24"/>
-          <w:szCs w:val="24"/>
-        </w:rPr>
-        <w:t xml:space="preserve"> Et Aldarys se félicitait que son banneret ait pris l’initiative de rassembler les troupes. Ainsi, ils seraient presque prêts à recevoir cet assaillant venu de la mer.</w:t>
-      </w:r>
-      <w:r>
-        <w:rPr>
-          <w:rFonts w:ascii="Times New Roman" w:hAnsi="Times New Roman" w:cs="Times New Roman"/>
-          <w:sz w:val="24"/>
-          <w:szCs w:val="24"/>
-        </w:rPr>
-        <w:t xml:space="preserve"> Presque, car on ne l’était jamais vraiment</w:t>
-      </w:r>
-      <w:r>
-        <w:rPr>
-          <w:rFonts w:ascii="Times New Roman" w:hAnsi="Times New Roman" w:cs="Times New Roman"/>
-          <w:sz w:val="24"/>
-          <w:szCs w:val="24"/>
-        </w:rPr>
-        <w:t>…</w:t>
-      </w:r>
-    </w:p>
-    <w:p>
-      <w:pPr>
-        <w:pStyle w:val="Sansinterligne"/>
-        <w:ind w:firstLine="709"/>
-        <w:jc w:val="both"/>
-        <w:rPr>
-          <w:rFonts w:ascii="Times New Roman" w:hAnsi="Times New Roman" w:cs="Times New Roman"/>
-          <w:sz w:val="24"/>
-          <w:szCs w:val="24"/>
-        </w:rPr>
-      </w:pPr>
-      <w:r>
-        <w:rPr>
-          <w:rFonts w:ascii="Times New Roman" w:hAnsi="Times New Roman" w:cs="Times New Roman"/>
-          <w:sz w:val="24"/>
-          <w:szCs w:val="24"/>
-        </w:rPr>
-        <w:t>D’après les hommes d’Armys, les ennemis venaient d’Andar, un royaume situé de l’autre côté de la Grande Mer. Pourquoi attaquaient-ils maintenant, alors que leur dernière venue à Ostalya remontait à plusieurs centaines d’années</w:t>
-      </w:r>
-      <w:r>
-        <w:rPr>
-          <w:rFonts w:ascii="Times New Roman" w:hAnsi="Times New Roman" w:cs="Times New Roman"/>
-          <w:sz w:val="24"/>
-          <w:szCs w:val="24"/>
-        </w:rPr>
-        <w:t>, avant même que la mais</w:t>
-      </w:r>
-      <w:r>
-        <w:rPr>
-          <w:rFonts w:ascii="Times New Roman" w:hAnsi="Times New Roman" w:cs="Times New Roman"/>
-          <w:sz w:val="24"/>
-          <w:szCs w:val="24"/>
-        </w:rPr>
-        <w:t>on Tymeros</w:t>
-      </w:r>
-      <w:r>
-        <w:rPr>
-          <w:rFonts w:ascii="Times New Roman" w:hAnsi="Times New Roman" w:cs="Times New Roman"/>
-          <w:sz w:val="24"/>
-          <w:szCs w:val="24"/>
-        </w:rPr>
-        <w:t xml:space="preserve"> soit au pouvoir ?</w:t>
-      </w:r>
-      <w:r>
-        <w:rPr>
-          <w:rFonts w:ascii="Times New Roman" w:hAnsi="Times New Roman" w:cs="Times New Roman"/>
-          <w:sz w:val="24"/>
-          <w:szCs w:val="24"/>
-        </w:rPr>
-        <w:t xml:space="preserve"> Quoi qu’il </w:t>
-      </w:r>
-      <w:r>
-        <w:rPr>
-          <w:rFonts w:ascii="Times New Roman" w:hAnsi="Times New Roman" w:cs="Times New Roman"/>
-          <w:sz w:val="24"/>
-          <w:szCs w:val="24"/>
-        </w:rPr>
-        <w:t>en soit, il était du devoir de l</w:t>
-      </w:r>
-      <w:r>
-        <w:rPr>
-          <w:rFonts w:ascii="Times New Roman" w:hAnsi="Times New Roman" w:cs="Times New Roman"/>
-          <w:sz w:val="24"/>
-          <w:szCs w:val="24"/>
-        </w:rPr>
-        <w:t>ord Aldarys Getheros, Défenseur du Nord, de protéger le royaume de cette invasion andarie.</w:t>
-      </w:r>
-    </w:p>
-    <w:p>
-      <w:pPr>
-        <w:pStyle w:val="Sansinterligne"/>
-        <w:ind w:firstLine="709"/>
-        <w:jc w:val="both"/>
-        <w:rPr>
-          <w:rFonts w:ascii="Times New Roman" w:hAnsi="Times New Roman" w:cs="Times New Roman"/>
-          <w:sz w:val="24"/>
-          <w:szCs w:val="24"/>
-        </w:rPr>
-      </w:pPr>
-      <w:r>
-        <w:rPr>
-          <w:rFonts w:ascii="Times New Roman" w:hAnsi="Times New Roman" w:cs="Times New Roman"/>
-          <w:sz w:val="24"/>
-          <w:szCs w:val="24"/>
-        </w:rPr>
-        <w:t>Dans son château, Armys disposait de vingt mille hommes ; c’était une des plus puissantes armées d’Ostalya.</w:t>
+        <w:t xml:space="preserve"> disposait de vingt mille hommes ; c’était une des plus puissantes armées d’Ostalya.</w:t>
       </w:r>
       <w:r>
         <w:rPr>
@@ -420,7 +436,7 @@
     </w:p>
     <w:p>
       <w:pPr>
-        <w:pStyle w:val="Sansinterligne"/>
+        <w:pStyle w:val="NoSpacing"/>
         <w:ind w:firstLine="709"/>
         <w:jc w:val="both"/>
         <w:rPr>
@@ -448,7 +464,7 @@
     </w:p>
     <w:p>
       <w:pPr>
-        <w:pStyle w:val="Sansinterligne"/>
+        <w:pStyle w:val="NoSpacing"/>
         <w:ind w:firstLine="709"/>
         <w:jc w:val="both"/>
         <w:rPr>
@@ -468,7 +484,7 @@
     </w:p>
     <w:p>
       <w:pPr>
-        <w:pStyle w:val="Sansinterligne"/>
+        <w:pStyle w:val="NoSpacing"/>
         <w:ind w:firstLine="709"/>
         <w:jc w:val="both"/>
         <w:rPr>
@@ -488,7 +504,7 @@
     </w:p>
     <w:p>
       <w:pPr>
-        <w:pStyle w:val="Sansinterligne"/>
+        <w:pStyle w:val="NoSpacing"/>
         <w:ind w:firstLine="709"/>
         <w:jc w:val="both"/>
         <w:rPr>
@@ -508,7 +524,7 @@
     </w:p>
     <w:p>
       <w:pPr>
-        <w:pStyle w:val="Sansinterligne"/>
+        <w:pStyle w:val="NoSpacing"/>
         <w:ind w:firstLine="709"/>
         <w:jc w:val="both"/>
         <w:rPr>
@@ -536,7 +552,7 @@
     </w:p>
     <w:p>
       <w:pPr>
-        <w:pStyle w:val="Sansinterligne"/>
+        <w:pStyle w:val="NoSpacing"/>
         <w:ind w:firstLine="709"/>
         <w:jc w:val="both"/>
         <w:rPr>
@@ -564,7 +580,7 @@
     </w:p>
     <w:p>
       <w:pPr>
-        <w:pStyle w:val="Sansinterligne"/>
+        <w:pStyle w:val="NoSpacing"/>
         <w:ind w:firstLine="709"/>
         <w:jc w:val="both"/>
         <w:rPr>
@@ -584,7 +600,7 @@
     </w:p>
     <w:p>
       <w:pPr>
-        <w:pStyle w:val="Sansinterligne"/>
+        <w:pStyle w:val="NoSpacing"/>
         <w:ind w:firstLine="709"/>
         <w:jc w:val="both"/>
         <w:rPr>
@@ -645,7 +661,7 @@
     </w:p>
     <w:p>
       <w:pPr>
-        <w:pStyle w:val="Sansinterligne"/>
+        <w:pStyle w:val="NoSpacing"/>
         <w:ind w:firstLine="709"/>
         <w:jc w:val="both"/>
         <w:rPr>
@@ -673,7 +689,7 @@
     </w:p>
     <w:p>
       <w:pPr>
-        <w:pStyle w:val="Sansinterligne"/>
+        <w:pStyle w:val="NoSpacing"/>
         <w:ind w:firstLine="709"/>
         <w:jc w:val="both"/>
         <w:rPr>
@@ -693,7 +709,7 @@
     </w:p>
     <w:p>
       <w:pPr>
-        <w:pStyle w:val="Sansinterligne"/>
+        <w:pStyle w:val="NoSpacing"/>
         <w:ind w:firstLine="709"/>
         <w:jc w:val="both"/>
         <w:rPr>
@@ -737,7 +753,7 @@
     </w:p>
     <w:p>
       <w:pPr>
-        <w:pStyle w:val="Sansinterligne"/>
+        <w:pStyle w:val="NoSpacing"/>
         <w:ind w:firstLine="709"/>
         <w:jc w:val="both"/>
         <w:rPr>
@@ -757,7 +773,7 @@
     </w:p>
     <w:p>
       <w:pPr>
-        <w:pStyle w:val="Sansinterligne"/>
+        <w:pStyle w:val="NoSpacing"/>
         <w:ind w:firstLine="709"/>
         <w:jc w:val="both"/>
         <w:rPr>
@@ -777,7 +793,7 @@
     </w:p>
     <w:p>
       <w:pPr>
-        <w:pStyle w:val="Sansinterligne"/>
+        <w:pStyle w:val="NoSpacing"/>
         <w:ind w:firstLine="709"/>
         <w:jc w:val="both"/>
         <w:rPr>
@@ -797,7 +813,7 @@
     </w:p>
     <w:p>
       <w:pPr>
-        <w:pStyle w:val="Sansinterligne"/>
+        <w:pStyle w:val="NoSpacing"/>
         <w:ind w:firstLine="709"/>
         <w:jc w:val="both"/>
         <w:rPr>
@@ -825,7 +841,7 @@
     </w:p>
     <w:p>
       <w:pPr>
-        <w:pStyle w:val="Sansinterligne"/>
+        <w:pStyle w:val="NoSpacing"/>
         <w:ind w:firstLine="709"/>
         <w:jc w:val="both"/>
         <w:rPr>
@@ -869,7 +885,7 @@
     </w:p>
     <w:p>
       <w:pPr>
-        <w:pStyle w:val="Sansinterligne"/>
+        <w:pStyle w:val="NoSpacing"/>
         <w:ind w:firstLine="709"/>
         <w:jc w:val="both"/>
         <w:rPr>
@@ -913,7 +929,7 @@
     </w:p>
     <w:p>
       <w:pPr>
-        <w:pStyle w:val="Sansinterligne"/>
+        <w:pStyle w:val="NoSpacing"/>
         <w:ind w:firstLine="709"/>
         <w:jc w:val="both"/>
         <w:rPr>
@@ -949,7 +965,7 @@
     </w:p>
     <w:p>
       <w:pPr>
-        <w:pStyle w:val="Sansinterligne"/>
+        <w:pStyle w:val="NoSpacing"/>
         <w:ind w:firstLine="709"/>
         <w:jc w:val="both"/>
         <w:rPr>
@@ -1018,7 +1034,7 @@
     </w:p>
     <w:p>
       <w:pPr>
-        <w:pStyle w:val="Sansinterligne"/>
+        <w:pStyle w:val="NoSpacing"/>
         <w:ind w:firstLine="709"/>
         <w:jc w:val="both"/>
         <w:rPr>
@@ -1038,7 +1054,7 @@
     </w:p>
     <w:p>
       <w:pPr>
-        <w:pStyle w:val="Sansinterligne"/>
+        <w:pStyle w:val="NoSpacing"/>
         <w:ind w:firstLine="709"/>
         <w:jc w:val="both"/>
         <w:rPr>
@@ -1090,7 +1106,7 @@
     </w:p>
     <w:p>
       <w:pPr>
-        <w:pStyle w:val="Sansinterligne"/>
+        <w:pStyle w:val="NoSpacing"/>
         <w:ind w:firstLine="709"/>
         <w:jc w:val="both"/>
         <w:rPr>
@@ -1110,7 +1126,7 @@
     </w:p>
     <w:p>
       <w:pPr>
-        <w:pStyle w:val="Sansinterligne"/>
+        <w:pStyle w:val="NoSpacing"/>
         <w:ind w:firstLine="709"/>
         <w:jc w:val="both"/>
         <w:rPr>
@@ -1170,7 +1186,7 @@
     </w:p>
     <w:p>
       <w:pPr>
-        <w:pStyle w:val="Sansinterligne"/>
+        <w:pStyle w:val="NoSpacing"/>
         <w:ind w:firstLine="709"/>
         <w:jc w:val="both"/>
         <w:rPr>
@@ -1223,7 +1239,7 @@
     </w:p>
     <w:p>
       <w:pPr>
-        <w:pStyle w:val="Sansinterligne"/>
+        <w:pStyle w:val="NoSpacing"/>
         <w:ind w:firstLine="709"/>
         <w:jc w:val="both"/>
         <w:rPr>
@@ -1251,7 +1267,7 @@
     </w:p>
     <w:p>
       <w:pPr>
-        <w:pStyle w:val="Sansinterligne"/>
+        <w:pStyle w:val="NoSpacing"/>
         <w:ind w:firstLine="709"/>
         <w:jc w:val="both"/>
         <w:rPr>
@@ -1319,7 +1335,7 @@
     </w:p>
     <w:p>
       <w:pPr>
-        <w:pStyle w:val="Sansinterligne"/>
+        <w:pStyle w:val="NoSpacing"/>
         <w:ind w:firstLine="709"/>
         <w:jc w:val="both"/>
         <w:rPr>
@@ -1347,7 +1363,7 @@
     </w:p>
     <w:p>
       <w:pPr>
-        <w:pStyle w:val="Sansinterligne"/>
+        <w:pStyle w:val="NoSpacing"/>
         <w:ind w:firstLine="709"/>
         <w:jc w:val="both"/>
         <w:rPr>
@@ -1367,7 +1383,7 @@
     </w:p>
     <w:p>
       <w:pPr>
-        <w:pStyle w:val="Sansinterligne"/>
+        <w:pStyle w:val="NoSpacing"/>
         <w:ind w:firstLine="709"/>
         <w:jc w:val="both"/>
         <w:rPr>
@@ -1395,7 +1411,7 @@
     </w:p>
     <w:p>
       <w:pPr>
-        <w:pStyle w:val="Sansinterligne"/>
+        <w:pStyle w:val="NoSpacing"/>
         <w:ind w:firstLine="709"/>
         <w:jc w:val="both"/>
         <w:rPr>
@@ -1424,7 +1440,7 @@
     </w:p>
     <w:p>
       <w:pPr>
-        <w:pStyle w:val="Sansinterligne"/>
+        <w:pStyle w:val="NoSpacing"/>
         <w:ind w:firstLine="709"/>
         <w:jc w:val="both"/>
         <w:rPr>
@@ -1444,7 +1460,7 @@
     </w:p>
     <w:p>
       <w:pPr>
-        <w:pStyle w:val="Sansinterligne"/>
+        <w:pStyle w:val="NoSpacing"/>
         <w:ind w:firstLine="709"/>
         <w:jc w:val="both"/>
         <w:rPr>
@@ -1480,7 +1496,7 @@
     </w:p>
     <w:p>
       <w:pPr>
-        <w:pStyle w:val="Sansinterligne"/>
+        <w:pStyle w:val="NoSpacing"/>
         <w:ind w:firstLine="709"/>
         <w:jc w:val="both"/>
         <w:rPr>
@@ -1501,7 +1517,7 @@
     </w:p>
     <w:p>
       <w:pPr>
-        <w:pStyle w:val="Sansinterligne"/>
+        <w:pStyle w:val="NoSpacing"/>
         <w:ind w:firstLine="709"/>
         <w:jc w:val="both"/>
         <w:rPr>
@@ -1521,7 +1537,7 @@
     </w:p>
     <w:p>
       <w:pPr>
-        <w:pStyle w:val="Sansinterligne"/>
+        <w:pStyle w:val="NoSpacing"/>
         <w:ind w:firstLine="709"/>
         <w:jc w:val="both"/>
         <w:rPr>
@@ -1541,7 +1557,7 @@
     </w:p>
     <w:p>
       <w:pPr>
-        <w:pStyle w:val="Sansinterligne"/>
+        <w:pStyle w:val="NoSpacing"/>
         <w:ind w:firstLine="709"/>
         <w:jc w:val="both"/>
         <w:rPr>
@@ -1570,7 +1586,7 @@
     </w:p>
     <w:p>
       <w:pPr>
-        <w:pStyle w:val="Sansinterligne"/>
+        <w:pStyle w:val="NoSpacing"/>
         <w:ind w:firstLine="709"/>
         <w:jc w:val="both"/>
         <w:rPr>
@@ -1590,7 +1606,7 @@
     </w:p>
     <w:p>
       <w:pPr>
-        <w:pStyle w:val="Sansinterligne"/>
+        <w:pStyle w:val="NoSpacing"/>
         <w:ind w:firstLine="709"/>
         <w:jc w:val="both"/>
         <w:rPr>
@@ -1634,7 +1650,7 @@
     </w:p>
     <w:p>
       <w:pPr>
-        <w:pStyle w:val="Sansinterligne"/>
+        <w:pStyle w:val="NoSpacing"/>
         <w:ind w:firstLine="709"/>
         <w:jc w:val="both"/>
         <w:rPr>
@@ -1671,7 +1687,7 @@
     </w:p>
     <w:p>
       <w:pPr>
-        <w:pStyle w:val="Sansinterligne"/>
+        <w:pStyle w:val="NoSpacing"/>
         <w:ind w:firstLine="709"/>
         <w:jc w:val="both"/>
         <w:rPr>
@@ -1691,7 +1707,7 @@
     </w:p>
     <w:p>
       <w:pPr>
-        <w:pStyle w:val="Sansinterligne"/>
+        <w:pStyle w:val="NoSpacing"/>
         <w:ind w:firstLine="709"/>
         <w:jc w:val="both"/>
         <w:rPr>
@@ -1711,7 +1727,7 @@
     </w:p>
     <w:p>
       <w:pPr>
-        <w:pStyle w:val="Sansinterligne"/>
+        <w:pStyle w:val="NoSpacing"/>
         <w:ind w:firstLine="709"/>
         <w:jc w:val="both"/>
         <w:rPr>
@@ -1731,7 +1747,7 @@
     </w:p>
     <w:p>
       <w:pPr>
-        <w:pStyle w:val="Sansinterligne"/>
+        <w:pStyle w:val="NoSpacing"/>
         <w:ind w:firstLine="709"/>
         <w:jc w:val="both"/>
         <w:rPr>
@@ -1751,7 +1767,7 @@
     </w:p>
     <w:p>
       <w:pPr>
-        <w:pStyle w:val="Sansinterligne"/>
+        <w:pStyle w:val="NoSpacing"/>
         <w:ind w:firstLine="709"/>
         <w:jc w:val="both"/>
         <w:rPr>
@@ -1771,7 +1787,7 @@
     </w:p>
     <w:p>
       <w:pPr>
-        <w:pStyle w:val="Sansinterligne"/>
+        <w:pStyle w:val="NoSpacing"/>
         <w:ind w:firstLine="709"/>
         <w:jc w:val="both"/>
         <w:rPr>
@@ -1855,7 +1871,7 @@
     </w:p>
     <w:p>
       <w:pPr>
-        <w:pStyle w:val="Sansinterligne"/>
+        <w:pStyle w:val="NoSpacing"/>
         <w:ind w:firstLine="709"/>
         <w:jc w:val="both"/>
         <w:rPr>
@@ -1875,7 +1891,7 @@
     </w:p>
     <w:p>
       <w:pPr>
-        <w:pStyle w:val="Sansinterligne"/>
+        <w:pStyle w:val="NoSpacing"/>
         <w:ind w:firstLine="709"/>
         <w:jc w:val="both"/>
         <w:rPr>
@@ -1895,7 +1911,7 @@
     </w:p>
     <w:p>
       <w:pPr>
-        <w:pStyle w:val="Sansinterligne"/>
+        <w:pStyle w:val="NoSpacing"/>
         <w:ind w:firstLine="709"/>
         <w:jc w:val="both"/>
         <w:rPr>
@@ -1915,7 +1931,7 @@
     </w:p>
     <w:p>
       <w:pPr>
-        <w:pStyle w:val="Sansinterligne"/>
+        <w:pStyle w:val="NoSpacing"/>
         <w:ind w:firstLine="709"/>
         <w:jc w:val="both"/>
         <w:rPr>
@@ -1935,7 +1951,7 @@
     </w:p>
     <w:p>
       <w:pPr>
-        <w:pStyle w:val="Sansinterligne"/>
+        <w:pStyle w:val="NoSpacing"/>
         <w:ind w:firstLine="709"/>
         <w:jc w:val="both"/>
         <w:rPr>
@@ -1955,7 +1971,7 @@
     </w:p>
     <w:p>
       <w:pPr>
-        <w:pStyle w:val="Sansinterligne"/>
+        <w:pStyle w:val="NoSpacing"/>
         <w:ind w:firstLine="709"/>
         <w:jc w:val="both"/>
         <w:rPr>
@@ -1975,7 +1991,7 @@
     </w:p>
     <w:p>
       <w:pPr>
-        <w:pStyle w:val="Sansinterligne"/>
+        <w:pStyle w:val="NoSpacing"/>
         <w:ind w:firstLine="709"/>
         <w:jc w:val="both"/>
         <w:rPr>
@@ -2027,18 +2043,18 @@
     </w:p>
     <w:p>
       <w:pPr>
-        <w:pStyle w:val="Sansinterligne"/>
-        <w:jc w:val="both"/>
-        <w:rPr>
-          <w:rFonts w:ascii="Times New Roman" w:hAnsi="Times New Roman" w:cs="Times New Roman"/>
-          <w:sz w:val="24"/>
-          <w:szCs w:val="24"/>
-        </w:rPr>
-      </w:pPr>
-    </w:p>
-    <w:p>
-      <w:pPr>
-        <w:pStyle w:val="Sansinterligne"/>
+        <w:pStyle w:val="NoSpacing"/>
+        <w:jc w:val="both"/>
+        <w:rPr>
+          <w:rFonts w:ascii="Times New Roman" w:hAnsi="Times New Roman" w:cs="Times New Roman"/>
+          <w:sz w:val="24"/>
+          <w:szCs w:val="24"/>
+        </w:rPr>
+      </w:pPr>
+    </w:p>
+    <w:p>
+      <w:pPr>
+        <w:pStyle w:val="NoSpacing"/>
         <w:ind w:firstLine="709"/>
         <w:jc w:val="both"/>
         <w:rPr>
@@ -2218,13 +2234,13 @@
     <w:name w:val="Normal"/>
     <w:qFormat/>
   </w:style>
-  <w:style w:type="character" w:default="1" w:styleId="Policepardfaut">
+  <w:style w:type="character" w:default="1" w:styleId="DefaultParagraphFont">
     <w:name w:val="Default Paragraph Font"/>
     <w:uiPriority w:val="1"/>
     <w:semiHidden/>
     <w:unhideWhenUsed/>
   </w:style>
-  <w:style w:type="table" w:default="1" w:styleId="TableauNormal">
+  <w:style w:type="table" w:default="1" w:styleId="TableNormal">
     <w:name w:val="Normal Table"/>
     <w:uiPriority w:val="99"/>
     <w:semiHidden/>
@@ -2239,13 +2255,13 @@
       </w:tblCellMar>
     </w:tblPr>
   </w:style>
-  <w:style w:type="numbering" w:default="1" w:styleId="Aucuneliste">
+  <w:style w:type="numbering" w:default="1" w:styleId="NoList">
     <w:name w:val="No List"/>
     <w:uiPriority w:val="99"/>
     <w:semiHidden/>
     <w:unhideWhenUsed/>
   </w:style>
-  <w:style w:type="paragraph" w:styleId="Sansinterligne">
+  <w:style w:type="paragraph" w:styleId="NoSpacing">
     <w:name w:val="No Spacing"/>
     <w:uiPriority w:val="1"/>
     <w:qFormat/>
@@ -2417,13 +2433,13 @@
     <w:name w:val="Normal"/>
     <w:qFormat/>
   </w:style>
-  <w:style w:type="character" w:default="1" w:styleId="Policepardfaut">
+  <w:style w:type="character" w:default="1" w:styleId="DefaultParagraphFont">
     <w:name w:val="Default Paragraph Font"/>
     <w:uiPriority w:val="1"/>
     <w:semiHidden/>
     <w:unhideWhenUsed/>
   </w:style>
-  <w:style w:type="table" w:default="1" w:styleId="TableauNormal">
+  <w:style w:type="table" w:default="1" w:styleId="TableNormal">
     <w:name w:val="Normal Table"/>
     <w:uiPriority w:val="99"/>
     <w:semiHidden/>
@@ -2438,13 +2454,13 @@
       </w:tblCellMar>
     </w:tblPr>
   </w:style>
-  <w:style w:type="numbering" w:default="1" w:styleId="Aucuneliste">
+  <w:style w:type="numbering" w:default="1" w:styleId="NoList">
     <w:name w:val="No List"/>
     <w:uiPriority w:val="99"/>
     <w:semiHidden/>
     <w:unhideWhenUsed/>
   </w:style>
-  <w:style w:type="paragraph" w:styleId="Sansinterligne">
+  <w:style w:type="paragraph" w:styleId="NoSpacing">
     <w:name w:val="No Spacing"/>
     <w:uiPriority w:val="1"/>
     <w:qFormat/>

</xml_diff>